<commit_message>
init commit and update
</commit_message>
<xml_diff>
--- a/links and documents/thesis/20418760 - Koay Xian Cong - BEng FYP Thesis.docx
+++ b/links and documents/thesis/20418760 - Koay Xian Cong - BEng FYP Thesis.docx
@@ -663,15 +663,156 @@
       <w:pPr>
         <w:pStyle w:val="Heading1"/>
       </w:pPr>
-      <w:bookmarkStart w:id="0" w:name="_Toc158320670"/>
+      <w:bookmarkStart w:id="0" w:name="_Toc159279291"/>
       <w:r>
         <w:lastRenderedPageBreak/>
         <w:t>Acknowledgement</w:t>
       </w:r>
       <w:bookmarkEnd w:id="0"/>
     </w:p>
+    <w:p>
+      <w:r>
+        <w:t xml:space="preserve">I </w:t>
+      </w:r>
+      <w:r>
+        <w:t>want</w:t>
+      </w:r>
+      <w:r>
+        <w:t xml:space="preserve"> </w:t>
+      </w:r>
+      <w:r>
+        <w:t xml:space="preserve">to express my </w:t>
+      </w:r>
+      <w:r>
+        <w:t>heartfelt</w:t>
+      </w:r>
+      <w:r>
+        <w:t xml:space="preserve"> </w:t>
+      </w:r>
+      <w:r>
+        <w:t>gratitude</w:t>
+      </w:r>
+      <w:r>
+        <w:t xml:space="preserve"> to all those who have contributed to the completion of this Final Year Project.</w:t>
+      </w:r>
+    </w:p>
     <w:p/>
     <w:p>
+      <w:r>
+        <w:t>First and foremost, I extend my deepest appreciation</w:t>
+      </w:r>
+      <w:r>
+        <w:t xml:space="preserve"> towards</w:t>
+      </w:r>
+      <w:r>
+        <w:t xml:space="preserve"> my supervisor, </w:t>
+      </w:r>
+      <w:r>
+        <w:t xml:space="preserve">Dr </w:t>
+      </w:r>
+      <w:proofErr w:type="spellStart"/>
+      <w:r>
+        <w:t>Hermawan</w:t>
+      </w:r>
+      <w:proofErr w:type="spellEnd"/>
+      <w:r>
+        <w:t xml:space="preserve"> Nugroho, for his</w:t>
+      </w:r>
+      <w:r>
+        <w:t xml:space="preserve"> invaluable</w:t>
+      </w:r>
+      <w:r>
+        <w:t xml:space="preserve"> guidance, support, and motivation throughout this</w:t>
+      </w:r>
+      <w:r>
+        <w:t xml:space="preserve"> entire</w:t>
+      </w:r>
+      <w:r>
+        <w:t xml:space="preserve"> project. I have received tremendous knowledge and aid from his insightful advice as I carried out the project.</w:t>
+      </w:r>
+    </w:p>
+    <w:p/>
+    <w:p>
+      <w:pPr>
+        <w:rPr>
+          <w:lang w:val="en-MY" w:eastAsia="zh-CN"/>
+        </w:rPr>
+      </w:pPr>
+      <w:r>
+        <w:t xml:space="preserve">I am also thankful towards my moderator, Prof T. Nandha </w:t>
+      </w:r>
+      <w:proofErr w:type="gramStart"/>
+      <w:r>
+        <w:t>Kumar</w:t>
+      </w:r>
+      <w:proofErr w:type="gramEnd"/>
+      <w:r>
+        <w:t xml:space="preserve"> for his invaluable feedback and encouragement in ensuring my project is moving in the right direction.</w:t>
+      </w:r>
+    </w:p>
+    <w:p>
+      <w:r>
+        <w:t> </w:t>
+      </w:r>
+    </w:p>
+    <w:p>
+      <w:r>
+        <w:t xml:space="preserve">I would also like to extend a word of appreciation towards the Department of Electrical and Electronics Engineering at the University of Nottingham Malaysia, for providing this hands-on opportunity </w:t>
+      </w:r>
+      <w:r>
+        <w:t>with the necessary knowledge and skills to undertake this project</w:t>
+      </w:r>
+      <w:r>
+        <w:t xml:space="preserve">. </w:t>
+      </w:r>
+      <w:r>
+        <w:t xml:space="preserve">The </w:t>
+      </w:r>
+      <w:r>
+        <w:t xml:space="preserve">project </w:t>
+      </w:r>
+      <w:r>
+        <w:t xml:space="preserve">has been </w:t>
+      </w:r>
+      <w:r>
+        <w:t>enjoyable</w:t>
+      </w:r>
+      <w:r>
+        <w:t xml:space="preserve"> yet challenging, </w:t>
+      </w:r>
+      <w:r>
+        <w:t>w</w:t>
+      </w:r>
+      <w:r>
+        <w:t>ith each challenge and difficulty presenting opportunities for growth in both technical and intellectual aspects</w:t>
+      </w:r>
+      <w:r>
+        <w:t xml:space="preserve">. </w:t>
+      </w:r>
+    </w:p>
+    <w:p/>
+    <w:p>
+      <w:r>
+        <w:t>I w</w:t>
+      </w:r>
+      <w:r>
+        <w:t xml:space="preserve">ould like to acknowledge the support of my family for their unwavering encouragement and understanding during this academic journey. Their love, encouragement, and belief in my abilities have been a constant source of motivation. </w:t>
+      </w:r>
+    </w:p>
+    <w:p/>
+    <w:p>
+      <w:r>
+        <w:t xml:space="preserve">Special thanks go to my friends and classmates for their continuous support, constructive discussions, and words of encouragement, which have helped me overcome challenges and stay focused on my goals. </w:t>
+      </w:r>
+    </w:p>
+    <w:p/>
+    <w:p>
+      <w:r>
+        <w:t xml:space="preserve">Thank you all for being part of this journey and for your contributions to this thesis. </w:t>
+      </w:r>
+    </w:p>
+    <w:p/>
+    <w:p>
       <w:pPr>
         <w:jc w:val="left"/>
       </w:pPr>
@@ -683,7 +824,7 @@
       <w:pPr>
         <w:pStyle w:val="Heading1"/>
       </w:pPr>
-      <w:bookmarkStart w:id="1" w:name="_Toc158320671"/>
+      <w:bookmarkStart w:id="1" w:name="_Toc159279292"/>
       <w:r>
         <w:lastRenderedPageBreak/>
         <w:t>Abstract</w:t>
@@ -704,9 +845,15 @@
         <w:br w:type="page"/>
       </w:r>
     </w:p>
-    <w:bookmarkStart w:id="2" w:name="_Toc158320672" w:displacedByCustomXml="next"/>
+    <w:bookmarkStart w:id="2" w:name="_Toc159279293" w:displacedByCustomXml="next"/>
     <w:sdt>
       <w:sdtPr>
+        <w:rPr>
+          <w:rFonts w:eastAsia="Times New Roman" w:cs="Times New Roman"/>
+          <w:b w:val="0"/>
+          <w:sz w:val="24"/>
+          <w:szCs w:val="24"/>
+        </w:rPr>
         <w:id w:val="-1962714446"/>
         <w:docPartObj>
           <w:docPartGallery w:val="Table of Contents"/>
@@ -715,11 +862,8 @@
       </w:sdtPr>
       <w:sdtEndPr>
         <w:rPr>
-          <w:rFonts w:eastAsia="Times New Roman" w:cs="Times New Roman"/>
           <w:bCs/>
           <w:noProof/>
-          <w:sz w:val="24"/>
-          <w:szCs w:val="24"/>
         </w:rPr>
       </w:sdtEndPr>
       <w:sdtContent>
@@ -747,15 +891,24 @@
             </w:rPr>
           </w:pPr>
           <w:r>
+            <w:rPr>
+              <w:rFonts w:ascii="Times New Roman" w:hAnsi="Times New Roman"/>
+            </w:rPr>
             <w:fldChar w:fldCharType="begin"/>
           </w:r>
           <w:r>
+            <w:rPr>
+              <w:rFonts w:ascii="Times New Roman" w:hAnsi="Times New Roman"/>
+            </w:rPr>
             <w:instrText xml:space="preserve"> TOC \o "1-3" \h \z \u </w:instrText>
           </w:r>
           <w:r>
+            <w:rPr>
+              <w:rFonts w:ascii="Times New Roman" w:hAnsi="Times New Roman"/>
+            </w:rPr>
             <w:fldChar w:fldCharType="separate"/>
           </w:r>
-          <w:hyperlink w:anchor="_Toc158320670" w:history="1">
+          <w:hyperlink w:anchor="_Toc159279291" w:history="1">
             <w:r>
               <w:rPr>
                 <w:rStyle w:val="Hyperlink"/>
@@ -782,7 +935,7 @@
                 <w:noProof/>
                 <w:webHidden/>
               </w:rPr>
-              <w:instrText xml:space="preserve"> PAGEREF _Toc158320670 \h </w:instrText>
+              <w:instrText xml:space="preserve"> PAGEREF _Toc159279291 \h </w:instrText>
             </w:r>
             <w:r>
               <w:rPr>
@@ -827,7 +980,7 @@
               <w14:ligatures w14:val="standardContextual"/>
             </w:rPr>
           </w:pPr>
-          <w:hyperlink w:anchor="_Toc158320671" w:history="1">
+          <w:hyperlink w:anchor="_Toc159279292" w:history="1">
             <w:r>
               <w:rPr>
                 <w:rStyle w:val="Hyperlink"/>
@@ -854,7 +1007,7 @@
                 <w:noProof/>
                 <w:webHidden/>
               </w:rPr>
-              <w:instrText xml:space="preserve"> PAGEREF _Toc158320671 \h </w:instrText>
+              <w:instrText xml:space="preserve"> PAGEREF _Toc159279292 \h </w:instrText>
             </w:r>
             <w:r>
               <w:rPr>
@@ -899,7 +1052,7 @@
               <w14:ligatures w14:val="standardContextual"/>
             </w:rPr>
           </w:pPr>
-          <w:hyperlink w:anchor="_Toc158320672" w:history="1">
+          <w:hyperlink w:anchor="_Toc159279293" w:history="1">
             <w:r>
               <w:rPr>
                 <w:rStyle w:val="Hyperlink"/>
@@ -926,7 +1079,7 @@
                 <w:noProof/>
                 <w:webHidden/>
               </w:rPr>
-              <w:instrText xml:space="preserve"> PAGEREF _Toc158320672 \h </w:instrText>
+              <w:instrText xml:space="preserve"> PAGEREF _Toc159279293 \h </w:instrText>
             </w:r>
             <w:r>
               <w:rPr>
@@ -972,7 +1125,7 @@
               <w14:ligatures w14:val="standardContextual"/>
             </w:rPr>
           </w:pPr>
-          <w:hyperlink w:anchor="_Toc158320673" w:history="1">
+          <w:hyperlink w:anchor="_Toc159279294" w:history="1">
             <w:r>
               <w:rPr>
                 <w:rStyle w:val="Hyperlink"/>
@@ -1016,7 +1169,79 @@
                 <w:noProof/>
                 <w:webHidden/>
               </w:rPr>
-              <w:instrText xml:space="preserve"> PAGEREF _Toc158320673 \h </w:instrText>
+              <w:instrText xml:space="preserve"> PAGEREF _Toc159279294 \h </w:instrText>
+            </w:r>
+            <w:r>
+              <w:rPr>
+                <w:noProof/>
+                <w:webHidden/>
+              </w:rPr>
+            </w:r>
+            <w:r>
+              <w:rPr>
+                <w:noProof/>
+                <w:webHidden/>
+              </w:rPr>
+              <w:fldChar w:fldCharType="separate"/>
+            </w:r>
+            <w:r>
+              <w:rPr>
+                <w:noProof/>
+                <w:webHidden/>
+              </w:rPr>
+              <w:t>4</w:t>
+            </w:r>
+            <w:r>
+              <w:rPr>
+                <w:noProof/>
+                <w:webHidden/>
+              </w:rPr>
+              <w:fldChar w:fldCharType="end"/>
+            </w:r>
+          </w:hyperlink>
+        </w:p>
+        <w:p>
+          <w:pPr>
+            <w:pStyle w:val="TOC2"/>
+            <w:tabs>
+              <w:tab w:val="right" w:leader="dot" w:pos="9350"/>
+            </w:tabs>
+            <w:rPr>
+              <w:rFonts w:cstheme="minorBidi"/>
+              <w:noProof/>
+              <w:kern w:val="2"/>
+              <w:lang w:val="en-MY" w:eastAsia="zh-CN"/>
+              <w14:ligatures w14:val="standardContextual"/>
+            </w:rPr>
+          </w:pPr>
+          <w:hyperlink w:anchor="_Toc159279295" w:history="1">
+            <w:r>
+              <w:rPr>
+                <w:rStyle w:val="Hyperlink"/>
+                <w:noProof/>
+              </w:rPr>
+              <w:t>1.1 Background</w:t>
+            </w:r>
+            <w:r>
+              <w:rPr>
+                <w:noProof/>
+                <w:webHidden/>
+              </w:rPr>
+              <w:tab/>
+            </w:r>
+            <w:r>
+              <w:rPr>
+                <w:noProof/>
+                <w:webHidden/>
+              </w:rPr>
+              <w:fldChar w:fldCharType="begin"/>
+            </w:r>
+            <w:r>
+              <w:rPr>
+                <w:noProof/>
+                <w:webHidden/>
+              </w:rPr>
+              <w:instrText xml:space="preserve"> PAGEREF _Toc159279295 \h </w:instrText>
             </w:r>
             <w:r>
               <w:rPr>
@@ -1082,14 +1307,35 @@
           <w:ilvl w:val="0"/>
           <w:numId w:val="1"/>
         </w:numPr>
-      </w:pPr>
-      <w:bookmarkStart w:id="3" w:name="_Toc158320673"/>
+        <w:ind w:left="357" w:hanging="357"/>
+      </w:pPr>
+      <w:bookmarkStart w:id="3" w:name="_Toc159279294"/>
       <w:r>
         <w:lastRenderedPageBreak/>
         <w:t>Introduction</w:t>
       </w:r>
       <w:bookmarkEnd w:id="3"/>
     </w:p>
+    <w:p>
+      <w:r>
+        <w:t>In</w:t>
+      </w:r>
+      <w:r>
+        <w:t xml:space="preserve"> this initial segment of the paper, the background, problem statement, proposed solution, objectives, anticipated outcomes, project scope, importance of study and project timeline will be discussed. Additionally, the thesis outline is provided at the end. </w:t>
+      </w:r>
+    </w:p>
+    <w:p/>
+    <w:p>
+      <w:pPr>
+        <w:pStyle w:val="Heading2"/>
+      </w:pPr>
+      <w:bookmarkStart w:id="4" w:name="_Toc159279295"/>
+      <w:r>
+        <w:t>1.1 Background</w:t>
+      </w:r>
+      <w:bookmarkEnd w:id="4"/>
+    </w:p>
+    <w:p/>
     <w:p/>
     <w:sectPr>
       <w:footerReference w:type="default" r:id="rId8"/>
@@ -1198,9 +1444,9 @@
 <file path=word/numbering.xml><?xml version="1.0" encoding="utf-8"?>
 <w:numbering xmlns:wpc="http://schemas.microsoft.com/office/word/2010/wordprocessingCanvas" xmlns:cx="http://schemas.microsoft.com/office/drawing/2014/chartex" xmlns:cx1="http://schemas.microsoft.com/office/drawing/2015/9/8/chartex" xmlns:cx2="http://schemas.microsoft.com/office/drawing/2015/10/21/chartex" xmlns:cx3="http://schemas.microsoft.com/office/drawing/2016/5/9/chartex" xmlns:cx4="http://schemas.microsoft.com/office/drawing/2016/5/10/chartex" xmlns:cx5="http://schemas.microsoft.com/office/drawing/2016/5/11/chartex" xmlns:cx6="http://schemas.microsoft.com/office/drawing/2016/5/12/chartex" xmlns:cx7="http://schemas.microsoft.com/office/drawing/2016/5/13/chartex" xmlns:cx8="http://schemas.microsoft.com/office/drawing/2016/5/14/chartex" xmlns:mc="http://schemas.openxmlformats.org/markup-compatibility/2006" xmlns:aink="http://schemas.microsoft.com/office/drawing/2016/ink" xmlns:am3d="http://schemas.microsoft.com/office/drawing/2017/model3d" xmlns:o="urn:schemas-microsoft-com:office:office" xmlns:oel="http://schemas.microsoft.com/office/2019/extlst" xmlns:r="http://schemas.openxmlformats.org/officeDocument/2006/relationships" xmlns:m="http://schemas.openxmlformats.org/officeDocument/2006/math" xmlns:v="urn:schemas-microsoft-com:vml" xmlns:wp14="http://schemas.microsoft.com/office/word/2010/wordprocessingDrawing" xmlns:wp="http://schemas.openxmlformats.org/drawingml/2006/wordprocessingDrawing" xmlns:w10="urn:schemas-microsoft-com:office:word" xmlns:w="http://schemas.openxmlformats.org/wordprocessingml/2006/main" xmlns:w14="http://schemas.microsoft.com/office/word/2010/wordml" xmlns:w15="http://schemas.microsoft.com/office/word/2012/wordml" xmlns:w16cex="http://schemas.microsoft.com/office/word/2018/wordml/cex" xmlns:w16cid="http://schemas.microsoft.com/office/word/2016/wordml/cid" xmlns:w16="http://schemas.microsoft.com/office/word/2018/wordml" xmlns:w16sdtdh="http://schemas.microsoft.com/office/word/2020/wordml/sdtdatahash" xmlns:w16se="http://schemas.microsoft.com/office/word/2015/wordml/symex" xmlns:wpg="http://schemas.microsoft.com/office/word/2010/wordprocessingGroup" xmlns:wpi="http://schemas.microsoft.com/office/word/2010/wordprocessingInk" xmlns:wne="http://schemas.microsoft.com/office/word/2006/wordml" xmlns:wps="http://schemas.microsoft.com/office/word/2010/wordprocessingShape" mc:Ignorable="w14 w15 w16se w16cid w16 w16cex w16sdtdh wp14">
   <w:abstractNum w:abstractNumId="0" w15:restartNumberingAfterBreak="0">
-    <w:nsid w:val="4A210C95"/>
+    <w:nsid w:val="29763C85"/>
     <w:multiLevelType w:val="hybridMultilevel"/>
-    <w:tmpl w:val="BCE65464"/>
+    <w:tmpl w:val="97169CD6"/>
     <w:lvl w:ilvl="0" w:tplc="4409000F">
       <w:start w:val="1"/>
       <w:numFmt w:val="decimal"/>
@@ -1286,7 +1532,191 @@
       </w:pPr>
     </w:lvl>
   </w:abstractNum>
+  <w:abstractNum w:abstractNumId="1" w15:restartNumberingAfterBreak="0">
+    <w:nsid w:val="4A210C95"/>
+    <w:multiLevelType w:val="hybridMultilevel"/>
+    <w:tmpl w:val="BCE65464"/>
+    <w:lvl w:ilvl="0" w:tplc="4409000F">
+      <w:start w:val="1"/>
+      <w:numFmt w:val="decimal"/>
+      <w:lvlText w:val="%1."/>
+      <w:lvlJc w:val="left"/>
+      <w:pPr>
+        <w:ind w:left="720" w:hanging="360"/>
+      </w:pPr>
+      <w:rPr>
+        <w:rFonts w:hint="default"/>
+      </w:rPr>
+    </w:lvl>
+    <w:lvl w:ilvl="1" w:tplc="44090019" w:tentative="1">
+      <w:start w:val="1"/>
+      <w:numFmt w:val="lowerLetter"/>
+      <w:lvlText w:val="%2."/>
+      <w:lvlJc w:val="left"/>
+      <w:pPr>
+        <w:ind w:left="1440" w:hanging="360"/>
+      </w:pPr>
+    </w:lvl>
+    <w:lvl w:ilvl="2" w:tplc="4409001B" w:tentative="1">
+      <w:start w:val="1"/>
+      <w:numFmt w:val="lowerRoman"/>
+      <w:lvlText w:val="%3."/>
+      <w:lvlJc w:val="right"/>
+      <w:pPr>
+        <w:ind w:left="2160" w:hanging="180"/>
+      </w:pPr>
+    </w:lvl>
+    <w:lvl w:ilvl="3" w:tplc="4409000F" w:tentative="1">
+      <w:start w:val="1"/>
+      <w:numFmt w:val="decimal"/>
+      <w:lvlText w:val="%4."/>
+      <w:lvlJc w:val="left"/>
+      <w:pPr>
+        <w:ind w:left="2880" w:hanging="360"/>
+      </w:pPr>
+    </w:lvl>
+    <w:lvl w:ilvl="4" w:tplc="44090019" w:tentative="1">
+      <w:start w:val="1"/>
+      <w:numFmt w:val="lowerLetter"/>
+      <w:lvlText w:val="%5."/>
+      <w:lvlJc w:val="left"/>
+      <w:pPr>
+        <w:ind w:left="3600" w:hanging="360"/>
+      </w:pPr>
+    </w:lvl>
+    <w:lvl w:ilvl="5" w:tplc="4409001B" w:tentative="1">
+      <w:start w:val="1"/>
+      <w:numFmt w:val="lowerRoman"/>
+      <w:lvlText w:val="%6."/>
+      <w:lvlJc w:val="right"/>
+      <w:pPr>
+        <w:ind w:left="4320" w:hanging="180"/>
+      </w:pPr>
+    </w:lvl>
+    <w:lvl w:ilvl="6" w:tplc="4409000F" w:tentative="1">
+      <w:start w:val="1"/>
+      <w:numFmt w:val="decimal"/>
+      <w:lvlText w:val="%7."/>
+      <w:lvlJc w:val="left"/>
+      <w:pPr>
+        <w:ind w:left="5040" w:hanging="360"/>
+      </w:pPr>
+    </w:lvl>
+    <w:lvl w:ilvl="7" w:tplc="44090019" w:tentative="1">
+      <w:start w:val="1"/>
+      <w:numFmt w:val="lowerLetter"/>
+      <w:lvlText w:val="%8."/>
+      <w:lvlJc w:val="left"/>
+      <w:pPr>
+        <w:ind w:left="5760" w:hanging="360"/>
+      </w:pPr>
+    </w:lvl>
+    <w:lvl w:ilvl="8" w:tplc="4409001B" w:tentative="1">
+      <w:start w:val="1"/>
+      <w:numFmt w:val="lowerRoman"/>
+      <w:lvlText w:val="%9."/>
+      <w:lvlJc w:val="right"/>
+      <w:pPr>
+        <w:ind w:left="6480" w:hanging="180"/>
+      </w:pPr>
+    </w:lvl>
+  </w:abstractNum>
+  <w:abstractNum w:abstractNumId="2" w15:restartNumberingAfterBreak="0">
+    <w:nsid w:val="4CED64E1"/>
+    <w:multiLevelType w:val="hybridMultilevel"/>
+    <w:tmpl w:val="A9EC501A"/>
+    <w:lvl w:ilvl="0" w:tplc="4409000F">
+      <w:start w:val="1"/>
+      <w:numFmt w:val="decimal"/>
+      <w:lvlText w:val="%1."/>
+      <w:lvlJc w:val="left"/>
+      <w:pPr>
+        <w:ind w:left="720" w:hanging="360"/>
+      </w:pPr>
+      <w:rPr>
+        <w:rFonts w:hint="default"/>
+      </w:rPr>
+    </w:lvl>
+    <w:lvl w:ilvl="1" w:tplc="44090019" w:tentative="1">
+      <w:start w:val="1"/>
+      <w:numFmt w:val="lowerLetter"/>
+      <w:lvlText w:val="%2."/>
+      <w:lvlJc w:val="left"/>
+      <w:pPr>
+        <w:ind w:left="1440" w:hanging="360"/>
+      </w:pPr>
+    </w:lvl>
+    <w:lvl w:ilvl="2" w:tplc="4409001B" w:tentative="1">
+      <w:start w:val="1"/>
+      <w:numFmt w:val="lowerRoman"/>
+      <w:lvlText w:val="%3."/>
+      <w:lvlJc w:val="right"/>
+      <w:pPr>
+        <w:ind w:left="2160" w:hanging="180"/>
+      </w:pPr>
+    </w:lvl>
+    <w:lvl w:ilvl="3" w:tplc="4409000F" w:tentative="1">
+      <w:start w:val="1"/>
+      <w:numFmt w:val="decimal"/>
+      <w:lvlText w:val="%4."/>
+      <w:lvlJc w:val="left"/>
+      <w:pPr>
+        <w:ind w:left="2880" w:hanging="360"/>
+      </w:pPr>
+    </w:lvl>
+    <w:lvl w:ilvl="4" w:tplc="44090019" w:tentative="1">
+      <w:start w:val="1"/>
+      <w:numFmt w:val="lowerLetter"/>
+      <w:lvlText w:val="%5."/>
+      <w:lvlJc w:val="left"/>
+      <w:pPr>
+        <w:ind w:left="3600" w:hanging="360"/>
+      </w:pPr>
+    </w:lvl>
+    <w:lvl w:ilvl="5" w:tplc="4409001B" w:tentative="1">
+      <w:start w:val="1"/>
+      <w:numFmt w:val="lowerRoman"/>
+      <w:lvlText w:val="%6."/>
+      <w:lvlJc w:val="right"/>
+      <w:pPr>
+        <w:ind w:left="4320" w:hanging="180"/>
+      </w:pPr>
+    </w:lvl>
+    <w:lvl w:ilvl="6" w:tplc="4409000F" w:tentative="1">
+      <w:start w:val="1"/>
+      <w:numFmt w:val="decimal"/>
+      <w:lvlText w:val="%7."/>
+      <w:lvlJc w:val="left"/>
+      <w:pPr>
+        <w:ind w:left="5040" w:hanging="360"/>
+      </w:pPr>
+    </w:lvl>
+    <w:lvl w:ilvl="7" w:tplc="44090019" w:tentative="1">
+      <w:start w:val="1"/>
+      <w:numFmt w:val="lowerLetter"/>
+      <w:lvlText w:val="%8."/>
+      <w:lvlJc w:val="left"/>
+      <w:pPr>
+        <w:ind w:left="5760" w:hanging="360"/>
+      </w:pPr>
+    </w:lvl>
+    <w:lvl w:ilvl="8" w:tplc="4409001B" w:tentative="1">
+      <w:start w:val="1"/>
+      <w:numFmt w:val="lowerRoman"/>
+      <w:lvlText w:val="%9."/>
+      <w:lvlJc w:val="right"/>
+      <w:pPr>
+        <w:ind w:left="6480" w:hanging="180"/>
+      </w:pPr>
+    </w:lvl>
+  </w:abstractNum>
   <w:num w:numId="1" w16cid:durableId="1761214969">
+    <w:abstractNumId w:val="1"/>
+  </w:num>
+  <w:num w:numId="2" w16cid:durableId="1943343833">
+    <w:abstractNumId w:val="2"/>
+  </w:num>
+  <w:num w:numId="3" w16cid:durableId="325519164">
     <w:abstractNumId w:val="0"/>
   </w:num>
 </w:numbering>
@@ -1324,6 +1754,7 @@
     <w:lsdException w:name="Hyperlink" w:uiPriority="99"/>
     <w:lsdException w:name="Strong" w:qFormat="1"/>
     <w:lsdException w:name="Emphasis" w:qFormat="1"/>
+    <w:lsdException w:name="Normal (Web)" w:uiPriority="99"/>
     <w:lsdException w:name="Normal Table" w:semiHidden="1" w:unhideWhenUsed="1"/>
     <w:lsdException w:name="Table Simple 1" w:semiHidden="1" w:unhideWhenUsed="1"/>
     <w:lsdException w:name="Table Simple 2" w:semiHidden="1" w:unhideWhenUsed="1"/>
@@ -1623,6 +2054,27 @@
       <w:szCs w:val="32"/>
     </w:rPr>
   </w:style>
+  <w:style w:type="paragraph" w:styleId="Heading2">
+    <w:name w:val="heading 2"/>
+    <w:basedOn w:val="Normal"/>
+    <w:next w:val="Normal"/>
+    <w:link w:val="Heading2Char"/>
+    <w:unhideWhenUsed/>
+    <w:qFormat/>
+    <w:rsid w:val="00EC387D"/>
+    <w:pPr>
+      <w:keepNext/>
+      <w:keepLines/>
+      <w:spacing w:before="40" w:line="360" w:lineRule="auto"/>
+      <w:outlineLvl w:val="1"/>
+    </w:pPr>
+    <w:rPr>
+      <w:rFonts w:eastAsiaTheme="majorEastAsia" w:cstheme="majorBidi"/>
+      <w:b/>
+      <w:sz w:val="26"/>
+      <w:szCs w:val="26"/>
+    </w:rPr>
+  </w:style>
   <w:style w:type="character" w:default="1" w:styleId="DefaultParagraphFont">
     <w:name w:val="Default Paragraph Font"/>
     <w:uiPriority w:val="1"/>
@@ -1817,6 +2269,44 @@
     <w:rPr>
       <w:color w:val="0563C1" w:themeColor="hyperlink"/>
       <w:u w:val="single"/>
+    </w:rPr>
+  </w:style>
+  <w:style w:type="paragraph" w:styleId="NormalWeb">
+    <w:name w:val="Normal (Web)"/>
+    <w:basedOn w:val="Normal"/>
+    <w:uiPriority w:val="99"/>
+    <w:unhideWhenUsed/>
+    <w:rsid w:val="008C514E"/>
+    <w:pPr>
+      <w:spacing w:before="100" w:beforeAutospacing="1" w:after="100" w:afterAutospacing="1"/>
+      <w:jc w:val="left"/>
+    </w:pPr>
+    <w:rPr>
+      <w:lang w:val="en-MY" w:eastAsia="zh-CN"/>
+    </w:rPr>
+  </w:style>
+  <w:style w:type="paragraph" w:styleId="ListParagraph">
+    <w:name w:val="List Paragraph"/>
+    <w:basedOn w:val="Normal"/>
+    <w:uiPriority w:val="34"/>
+    <w:qFormat/>
+    <w:rsid w:val="00EC387D"/>
+    <w:pPr>
+      <w:ind w:left="720"/>
+      <w:contextualSpacing/>
+    </w:pPr>
+  </w:style>
+  <w:style w:type="character" w:customStyle="1" w:styleId="Heading2Char">
+    <w:name w:val="Heading 2 Char"/>
+    <w:basedOn w:val="DefaultParagraphFont"/>
+    <w:link w:val="Heading2"/>
+    <w:rsid w:val="00EC387D"/>
+    <w:rPr>
+      <w:rFonts w:eastAsiaTheme="majorEastAsia" w:cstheme="majorBidi"/>
+      <w:b/>
+      <w:sz w:val="26"/>
+      <w:szCs w:val="26"/>
+      <w:lang w:val="en-US" w:eastAsia="en-US"/>
     </w:rPr>
   </w:style>
 </w:styles>

</xml_diff>